<commit_message>
Fixed bug in table of contents
</commit_message>
<xml_diff>
--- a/Final Design Project/Design Project.docx
+++ b/Final Design Project/Design Project.docx
@@ -376,6 +376,19 @@
         <w:rPr>
           <w:sz w:val="28"/>
         </w:rPr>
+        <w:t>Store Procedures ………………………………………………………. 16</w:t>
+      </w:r>
+    </w:p>
+    <w:p>
+      <w:pPr>
+        <w:rPr>
+          <w:sz w:val="28"/>
+        </w:rPr>
+      </w:pPr>
+      <w:r>
+        <w:rPr>
+          <w:sz w:val="28"/>
+        </w:rPr>
         <w:t>Triggers ………………………………………………………………..</w:t>
       </w:r>
       <w:r>
@@ -388,7 +401,7 @@
         <w:rPr>
           <w:sz w:val="28"/>
         </w:rPr>
-        <w:t>16</w:t>
+        <w:t>17</w:t>
       </w:r>
     </w:p>
     <w:p>
@@ -413,7 +426,7 @@
         <w:rPr>
           <w:sz w:val="28"/>
         </w:rPr>
-        <w:t>17</w:t>
+        <w:t>18</w:t>
       </w:r>
     </w:p>
     <w:p>
@@ -438,7 +451,7 @@
         <w:rPr>
           <w:sz w:val="28"/>
         </w:rPr>
-        <w:t>18</w:t>
+        <w:t>19</w:t>
       </w:r>
     </w:p>
     <w:p>
@@ -457,8 +470,10 @@
         <w:rPr>
           <w:sz w:val="28"/>
         </w:rPr>
-        <w:t>19</w:t>
-      </w:r>
+        <w:t>20</w:t>
+      </w:r>
+      <w:bookmarkStart w:id="0" w:name="_GoBack"/>
+      <w:bookmarkEnd w:id="0"/>
     </w:p>
     <w:p>
       <w:pPr>
@@ -11629,12 +11644,7 @@
     <w:p/>
     <w:p>
       <w:r>
-        <w:t>Another known issue with the database is the ability to link more social media accounts, such as Google+ or Foursquare.  The database currently is only setup to have a link to your Facebook, Twitter, and Tumblr</w:t>
-      </w:r>
-      <w:bookmarkStart w:id="0" w:name="_GoBack"/>
-      <w:bookmarkEnd w:id="0"/>
-      <w:r>
-        <w:t xml:space="preserve"> accounts. </w:t>
+        <w:t xml:space="preserve">Another known issue with the database is the ability to link more social media accounts, such as Google+ or Foursquare.  The database currently is only setup to have a link to your Facebook, Twitter, and Tumblr accounts. </w:t>
       </w:r>
     </w:p>
     <w:p/>
@@ -11798,7 +11808,7 @@
         <w:rStyle w:val="PageNumber"/>
         <w:noProof/>
       </w:rPr>
-      <w:t>19</w:t>
+      <w:t>2</w:t>
     </w:r>
     <w:r>
       <w:rPr>

</xml_diff>